<commit_message>
change prez and report
</commit_message>
<xml_diff>
--- a/Отзыв_о_ВКР.docx
+++ b/Отзыв_о_ВКР.docx
@@ -1,6 +1,6 @@
 
 <file path=word/document.xml><?xml version="1.0" encoding="utf-8"?>
-<w:document xmlns:wpc="http://schemas.microsoft.com/office/word/2010/wordprocessingCanvas" xmlns:mc="http://schemas.openxmlformats.org/markup-compatibility/2006" xmlns:o="urn:schemas-microsoft-com:office:office" xmlns:r="http://schemas.openxmlformats.org/officeDocument/2006/relationships" xmlns:m="http://schemas.openxmlformats.org/officeDocument/2006/math" xmlns:v="urn:schemas-microsoft-com:vml" xmlns:wp14="http://schemas.microsoft.com/office/word/2010/wordprocessingDrawing" xmlns:wp="http://schemas.openxmlformats.org/drawingml/2006/wordprocessingDrawing" xmlns:w10="urn:schemas-microsoft-com:office:word" xmlns:w="http://schemas.openxmlformats.org/wordprocessingml/2006/main" xmlns:w14="http://schemas.microsoft.com/office/word/2010/wordml" xmlns:w15="http://schemas.microsoft.com/office/word/2012/wordml" xmlns:wpg="http://schemas.microsoft.com/office/word/2010/wordprocessingGroup" xmlns:wpi="http://schemas.microsoft.com/office/word/2010/wordprocessingInk" xmlns:wne="http://schemas.microsoft.com/office/word/2006/wordml" xmlns:wps="http://schemas.microsoft.com/office/word/2010/wordprocessingShape" mc:Ignorable="w14 w15 wp14">
+<w:document xmlns:wpc="http://schemas.microsoft.com/office/word/2010/wordprocessingCanvas" xmlns:cx="http://schemas.microsoft.com/office/drawing/2014/chartex" xmlns:cx1="http://schemas.microsoft.com/office/drawing/2015/9/8/chartex" xmlns:mc="http://schemas.openxmlformats.org/markup-compatibility/2006" xmlns:o="urn:schemas-microsoft-com:office:office" xmlns:r="http://schemas.openxmlformats.org/officeDocument/2006/relationships" xmlns:m="http://schemas.openxmlformats.org/officeDocument/2006/math" xmlns:v="urn:schemas-microsoft-com:vml" xmlns:wp14="http://schemas.microsoft.com/office/word/2010/wordprocessingDrawing" xmlns:wp="http://schemas.openxmlformats.org/drawingml/2006/wordprocessingDrawing" xmlns:w10="urn:schemas-microsoft-com:office:word" xmlns:w="http://schemas.openxmlformats.org/wordprocessingml/2006/main" xmlns:w14="http://schemas.microsoft.com/office/word/2010/wordml" xmlns:w15="http://schemas.microsoft.com/office/word/2012/wordml" xmlns:w16se="http://schemas.microsoft.com/office/word/2015/wordml/symex" xmlns:wpg="http://schemas.microsoft.com/office/word/2010/wordprocessingGroup" xmlns:wpi="http://schemas.microsoft.com/office/word/2010/wordprocessingInk" xmlns:wne="http://schemas.microsoft.com/office/word/2006/wordml" xmlns:wps="http://schemas.microsoft.com/office/word/2010/wordprocessingShape" mc:Ignorable="w14 w15 w16se wp14">
   <w:body>
     <w:p>
       <w:pPr>
@@ -3497,31 +3497,7 @@
               <w:rPr>
                 <w:rStyle w:val="translatable-message"/>
               </w:rPr>
-              <w:t>Повышенная точность и эффективность</w:t>
-            </w:r>
-            <w:r>
-              <w:rPr>
-                <w:rStyle w:val="translatable-message"/>
-              </w:rPr>
-              <w:t>,</w:t>
-            </w:r>
-            <w:r>
-              <w:rPr>
-                <w:rStyle w:val="translatable-message"/>
-              </w:rPr>
-              <w:t xml:space="preserve"> по сравнению с </w:t>
-            </w:r>
-            <w:r>
-              <w:rPr>
-                <w:rStyle w:val="translatable-message"/>
-              </w:rPr>
-              <w:t>существующими</w:t>
-            </w:r>
-            <w:r>
-              <w:rPr>
-                <w:rStyle w:val="translatable-message"/>
-              </w:rPr>
-              <w:t xml:space="preserve"> методами </w:t>
+              <w:t>Отсутствие подобного функционала значительно усложняет процесс поиска свободного</w:t>
             </w:r>
           </w:p>
         </w:tc>
@@ -3546,27 +3522,25 @@
               <w:rPr>
                 <w:rStyle w:val="translatable-message"/>
               </w:rPr>
-              <w:t>учёта парковочных мест,</w:t>
+              <w:t xml:space="preserve">парковочного места. </w:t>
             </w:r>
             <w:r>
               <w:rPr>
                 <w:rStyle w:val="translatable-message"/>
               </w:rPr>
-              <w:t xml:space="preserve"> сокращают время, затрачиваемое на поиск парковки. </w:t>
-            </w:r>
-            <w:proofErr w:type="spellStart"/>
+              <w:t>Кроме того, этот</w:t>
+            </w:r>
             <w:r>
               <w:rPr>
                 <w:rStyle w:val="translatable-message"/>
               </w:rPr>
-              <w:t>Улуч</w:t>
-            </w:r>
-            <w:proofErr w:type="spellEnd"/>
+              <w:t xml:space="preserve"> </w:t>
+            </w:r>
             <w:r>
               <w:rPr>
                 <w:rStyle w:val="translatable-message"/>
               </w:rPr>
-              <w:t>-</w:t>
+              <w:t xml:space="preserve">алгоритм может быть использован в разработке </w:t>
             </w:r>
           </w:p>
         </w:tc>
@@ -3587,25 +3561,29 @@
                 <w:bCs/>
               </w:rPr>
             </w:pPr>
-            <w:proofErr w:type="spellStart"/>
             <w:r>
               <w:rPr>
                 <w:rStyle w:val="translatable-message"/>
               </w:rPr>
-              <w:t>шенная</w:t>
-            </w:r>
-            <w:proofErr w:type="spellEnd"/>
+              <w:t xml:space="preserve"> </w:t>
+            </w:r>
             <w:r>
               <w:rPr>
                 <w:rStyle w:val="translatable-message"/>
               </w:rPr>
+              <w:t>сторонних приложений, связанных с</w:t>
+            </w:r>
+            <w:r>
+              <w:rPr>
+                <w:rStyle w:val="translatable-message"/>
+              </w:rPr>
               <w:t xml:space="preserve"> </w:t>
             </w:r>
             <w:r>
               <w:rPr>
                 <w:rStyle w:val="translatable-message"/>
               </w:rPr>
-              <w:t xml:space="preserve">мобильность в городских районах, где нехватка парковочных мест является </w:t>
+              <w:t>поиском парковки.</w:t>
             </w:r>
           </w:p>
         </w:tc>
@@ -3626,42 +3604,6 @@
                 <w:bCs/>
               </w:rPr>
             </w:pPr>
-            <w:r>
-              <w:rPr>
-                <w:rStyle w:val="translatable-message"/>
-              </w:rPr>
-              <w:t xml:space="preserve">проблемой, </w:t>
-            </w:r>
-            <w:r>
-              <w:rPr>
-                <w:rStyle w:val="translatable-message"/>
-              </w:rPr>
-              <w:t>повышает</w:t>
-            </w:r>
-            <w:r>
-              <w:rPr>
-                <w:rStyle w:val="translatable-message"/>
-              </w:rPr>
-              <w:t xml:space="preserve"> уровень</w:t>
-            </w:r>
-            <w:r>
-              <w:rPr>
-                <w:rStyle w:val="translatable-message"/>
-              </w:rPr>
-              <w:t xml:space="preserve"> </w:t>
-            </w:r>
-            <w:r>
-              <w:rPr>
-                <w:rStyle w:val="translatable-message"/>
-              </w:rPr>
-              <w:t>комфорта</w:t>
-            </w:r>
-            <w:r>
-              <w:rPr>
-                <w:rStyle w:val="translatable-message"/>
-              </w:rPr>
-              <w:t xml:space="preserve"> для жителей и посетителей. Кроме того, этот </w:t>
-            </w:r>
           </w:p>
         </w:tc>
       </w:tr>
@@ -3678,58 +3620,9 @@
           <w:p>
             <w:pPr>
               <w:rPr>
-                <w:bCs/>
-              </w:rPr>
-            </w:pPr>
-            <w:r>
-              <w:rPr>
                 <w:rStyle w:val="translatable-message"/>
               </w:rPr>
-              <w:t xml:space="preserve">алгоритм может быть </w:t>
-            </w:r>
-            <w:r>
-              <w:rPr>
-                <w:rStyle w:val="translatable-message"/>
-              </w:rPr>
-              <w:t xml:space="preserve">использован в </w:t>
-            </w:r>
-            <w:r>
-              <w:rPr>
-                <w:rStyle w:val="translatable-message"/>
-              </w:rPr>
-              <w:t>разработке сторонних приложений</w:t>
-            </w:r>
-            <w:r>
-              <w:rPr>
-                <w:rStyle w:val="translatable-message"/>
-              </w:rPr>
-              <w:t xml:space="preserve">, связанных с </w:t>
-            </w:r>
-          </w:p>
-        </w:tc>
-      </w:tr>
-      <w:tr>
-        <w:trPr>
-          <w:trHeight w:val="397"/>
-        </w:trPr>
-        <w:tc>
-          <w:tcPr>
-            <w:tcW w:w="9322" w:type="dxa"/>
-            <w:gridSpan w:val="7"/>
-            <w:vAlign w:val="bottom"/>
-          </w:tcPr>
-          <w:p>
-            <w:pPr>
-              <w:rPr>
-                <w:rStyle w:val="translatable-message"/>
-              </w:rPr>
-            </w:pPr>
-            <w:r>
-              <w:rPr>
-                <w:rStyle w:val="translatable-message"/>
-              </w:rPr>
-              <w:t>поиском парковки.</w:t>
-            </w:r>
+            </w:pPr>
           </w:p>
         </w:tc>
       </w:tr>
@@ -4615,8 +4508,6 @@
             <w:pPr>
               <w:jc w:val="right"/>
             </w:pPr>
-            <w:bookmarkStart w:id="0" w:name="_GoBack"/>
-            <w:bookmarkEnd w:id="0"/>
             <w:r>
               <w:rPr>
                 <w:noProof/>
@@ -4679,6 +4570,8 @@
             </w:r>
           </w:p>
         </w:tc>
+        <w:bookmarkStart w:id="0" w:name="_GoBack"/>
+        <w:bookmarkEnd w:id="0"/>
       </w:tr>
       <w:tr>
         <w:tblPrEx>
@@ -4754,7 +4647,7 @@
 </file>
 
 <file path=word/styles.xml><?xml version="1.0" encoding="utf-8"?>
-<w:styles xmlns:mc="http://schemas.openxmlformats.org/markup-compatibility/2006" xmlns:r="http://schemas.openxmlformats.org/officeDocument/2006/relationships" xmlns:w="http://schemas.openxmlformats.org/wordprocessingml/2006/main" xmlns:w14="http://schemas.microsoft.com/office/word/2010/wordml" xmlns:w15="http://schemas.microsoft.com/office/word/2012/wordml" mc:Ignorable="w14 w15">
+<w:styles xmlns:mc="http://schemas.openxmlformats.org/markup-compatibility/2006" xmlns:r="http://schemas.openxmlformats.org/officeDocument/2006/relationships" xmlns:w="http://schemas.openxmlformats.org/wordprocessingml/2006/main" xmlns:w14="http://schemas.microsoft.com/office/word/2010/wordml" xmlns:w15="http://schemas.microsoft.com/office/word/2012/wordml" xmlns:w16se="http://schemas.microsoft.com/office/word/2015/wordml/symex" mc:Ignorable="w14 w15 w16se">
   <w:docDefaults>
     <w:rPrDefault>
       <w:rPr>

</xml_diff>